<commit_message>
corrected links in final presentation
</commit_message>
<xml_diff>
--- a/presentations/ep1000_finalpresentation/final_presentation_instructions_email.docx
+++ b/presentations/ep1000_finalpresentation/final_presentation_instructions_email.docx
@@ -21,31 +21,7 @@
           <w:szCs w:val="28"/>
           <w:lang w:eastAsia="en-SG"/>
         </w:rPr>
-        <w:t xml:space="preserve">Sess 21/22 </w:t>
-      </w:r>
-      <w:proofErr w:type="gramStart"/>
-      <w:r>
-        <w:rPr>
-          <w:rFonts w:eastAsia="Times New Roman" w:cstheme="minorHAnsi"/>
-          <w:b/>
-          <w:bCs/>
-          <w:sz w:val="28"/>
-          <w:szCs w:val="28"/>
-          <w:lang w:eastAsia="en-SG"/>
-        </w:rPr>
-        <w:t>Sem</w:t>
-      </w:r>
-      <w:proofErr w:type="gramEnd"/>
-      <w:r>
-        <w:rPr>
-          <w:rFonts w:eastAsia="Times New Roman" w:cstheme="minorHAnsi"/>
-          <w:b/>
-          <w:bCs/>
-          <w:sz w:val="28"/>
-          <w:szCs w:val="28"/>
-          <w:lang w:eastAsia="en-SG"/>
-        </w:rPr>
-        <w:t xml:space="preserve"> 2 Gp 2 Final Presentation Instructions</w:t>
+        <w:t>Sess 21/22 Sem 2 Gp 2 Final Presentation Instructions</w:t>
       </w:r>
     </w:p>
     <w:p>
@@ -116,6 +92,8 @@
           <w:t>Final Presentation Instructions</w:t>
         </w:r>
       </w:hyperlink>
+      <w:bookmarkStart w:id="0" w:name="_GoBack"/>
+      <w:bookmarkEnd w:id="0"/>
     </w:p>
     <w:p>
       <w:pPr>
@@ -194,7 +172,21 @@
           <w:rFonts w:eastAsia="Times New Roman" w:cstheme="minorHAnsi"/>
           <w:lang w:eastAsia="en-SG"/>
         </w:rPr>
-        <w:t xml:space="preserve">Have a single prsentation slide (e.g. </w:t>
+        <w:t>Have a single pr</w:t>
+      </w:r>
+      <w:r>
+        <w:rPr>
+          <w:rFonts w:eastAsia="Times New Roman" w:cstheme="minorHAnsi"/>
+          <w:lang w:eastAsia="en-SG"/>
+        </w:rPr>
+        <w:t>e</w:t>
+      </w:r>
+      <w:r>
+        <w:rPr>
+          <w:rFonts w:eastAsia="Times New Roman" w:cstheme="minorHAnsi"/>
+          <w:lang w:eastAsia="en-SG"/>
+        </w:rPr>
+        <w:t xml:space="preserve">sentation slide (e.g. </w:t>
       </w:r>
       <w:hyperlink r:id="rId8" w:history="1">
         <w:r>
@@ -204,9 +196,18 @@
             <w:u w:val="single"/>
             <w:lang w:eastAsia="en-SG"/>
           </w:rPr>
-          <w:t>https://rdorville.github.io/digfab/presentations/ep1000_finalpresentation/presentation_rainbowdigitalclock.png)</w:t>
+          <w:t>https://rdorville.github.io/digfab/presentations/ep1000_finalpresentation/presentation_rainbowdigitalclock.png</w:t>
         </w:r>
       </w:hyperlink>
+      <w:r>
+        <w:rPr>
+          <w:rFonts w:eastAsia="Times New Roman" w:cstheme="minorHAnsi"/>
+          <w:color w:val="0000FF"/>
+          <w:u w:val="single"/>
+          <w:lang w:eastAsia="en-SG"/>
+        </w:rPr>
+        <w:t>)</w:t>
+      </w:r>
     </w:p>
     <w:p>
       <w:pPr>
@@ -273,7 +274,7 @@
             <w:u w:val="single"/>
             <w:lang w:eastAsia="en-SG"/>
           </w:rPr>
-          <w:t>https://rdorville.github.io/digfab/presentations/ep1000_finalpresentation/project_owner_template.pptx)</w:t>
+          <w:t>https://rdorville.github.io/digfab/presentations/ep1000_finalpresentation/project_owner_template.pptx</w:t>
         </w:r>
       </w:hyperlink>
     </w:p>
@@ -303,8 +304,6 @@
         </w:rPr>
         <w:t xml:space="preserve"> </w:t>
       </w:r>
-      <w:bookmarkStart w:id="0" w:name="_GoBack"/>
-      <w:bookmarkEnd w:id="0"/>
       <w:r>
         <w:rPr>
           <w:rFonts w:eastAsia="Times New Roman" w:cstheme="minorHAnsi"/>
@@ -340,7 +339,7 @@
             <w:u w:val="single"/>
             <w:lang w:eastAsia="en-SG"/>
           </w:rPr>
-          <w:t>https://tinyurl.com/ep1000s21s2)</w:t>
+          <w:t>https://tinyurl.com/ep1000s21s2</w:t>
         </w:r>
       </w:hyperlink>
       <w:r>
@@ -1298,7 +1297,6 @@
   <w:style w:type="character" w:default="1" w:styleId="DefaultParagraphFont">
     <w:name w:val="Default Paragraph Font"/>
     <w:uiPriority w:val="1"/>
-    <w:semiHidden/>
     <w:unhideWhenUsed/>
   </w:style>
   <w:style w:type="table" w:default="1" w:styleId="TableNormal">

</xml_diff>